<commit_message>
Update Actividad 1 - Introducción a NLP tradicional.docx
</commit_message>
<xml_diff>
--- a/Actividades/Actividad 1 Introducción a NLP tradicional/Actividad 1 - Introducción a NLP tradicional.docx
+++ b/Actividades/Actividad 1 Introducción a NLP tradicional/Actividad 1 - Introducción a NLP tradicional.docx
@@ -1906,10 +1906,7 @@
     </w:p>
     <w:p>
       <w:r>
-        <w:t>H</w:t>
-      </w:r>
-      <w:r>
-        <w:t xml:space="preserve">acer una copia, ejecutar y analizar el </w:t>
+        <w:t xml:space="preserve">Hacer una copia, ejecutar y analizar el </w:t>
       </w:r>
       <w:proofErr w:type="spellStart"/>
       <w:r>
@@ -1970,15 +1967,7 @@
           <w:color w:val="212121"/>
           <w:shd w:val="clear" w:color="auto" w:fill="FFFFFF"/>
         </w:rPr>
-        <w:t>A</w:t>
-      </w:r>
-      <w:r>
-        <w:rPr>
-          <w:rFonts w:ascii="Arial" w:hAnsi="Arial" w:cs="Arial"/>
-          <w:color w:val="212121"/>
-          <w:shd w:val="clear" w:color="auto" w:fill="FFFFFF"/>
-        </w:rPr>
-        <w:t xml:space="preserve">plicar </w:t>
+        <w:t xml:space="preserve">Aplicar </w:t>
       </w:r>
       <w:proofErr w:type="spellStart"/>
       <w:r>
@@ -2352,10 +2341,7 @@
         </w:numPr>
       </w:pPr>
       <w:r>
-        <w:t>¿</w:t>
-      </w:r>
-      <w:r>
-        <w:t xml:space="preserve">Qué son las </w:t>
+        <w:t xml:space="preserve">¿Qué son las </w:t>
       </w:r>
       <w:proofErr w:type="spellStart"/>
       <w:r>
@@ -2387,10 +2373,7 @@
         </w:numPr>
       </w:pPr>
       <w:r>
-        <w:t>¿</w:t>
-      </w:r>
-      <w:r>
-        <w:t>Cómo se representó el texto para trabajar en NLP?</w:t>
+        <w:t>¿Cómo se representó el texto para trabajar en NLP?</w:t>
       </w:r>
     </w:p>
     <w:p>
@@ -2431,16 +2414,7 @@
       </w:pPr>
       <w:r>
         <w:lastRenderedPageBreak/>
-        <w:t>¿</w:t>
-      </w:r>
-      <w:r>
-        <w:t xml:space="preserve">Qué ventajas y desventajas observa que podemos tener al usar el </w:t>
-      </w:r>
-      <w:r>
-        <w:t>tipo de representación de texto</w:t>
-      </w:r>
-      <w:r>
-        <w:t>?</w:t>
+        <w:t>¿Qué ventajas y desventajas observa que podemos tener al usar el tipo de representación de texto?</w:t>
       </w:r>
     </w:p>
     <w:p>
@@ -2477,13 +2451,7 @@
         </w:numPr>
       </w:pPr>
       <w:r>
-        <w:t>Simplicidad</w:t>
-      </w:r>
-      <w:r>
-        <w:t xml:space="preserve">: </w:t>
-      </w:r>
-      <w:r>
-        <w:t>es fácil de entender e implementar. Cada palabra se convierte en un vector simple que es directo y sin ambigüedades.</w:t>
+        <w:t>Simplicidad: es fácil de entender e implementar. Cada palabra se convierte en un vector simple que es directo y sin ambigüedades.</w:t>
       </w:r>
     </w:p>
     <w:p>
@@ -2495,19 +2463,7 @@
         </w:numPr>
       </w:pPr>
       <w:r>
-        <w:t xml:space="preserve">No Hay </w:t>
-      </w:r>
-      <w:r>
-        <w:t>Asunciones</w:t>
-      </w:r>
-      <w:r>
-        <w:t xml:space="preserve"> Sobre la Relación Entre Palabras:</w:t>
-      </w:r>
-      <w:r>
-        <w:t xml:space="preserve"> </w:t>
-      </w:r>
-      <w:r>
-        <w:t>Como cada palabra es representada de manera independiente, no se hacen suposiciones sobre la relación entre las palabras.</w:t>
+        <w:t>No Hay Asunciones Sobre la Relación Entre Palabras: Como cada palabra es representada de manera independiente, no se hacen suposiciones sobre la relación entre las palabras.</w:t>
       </w:r>
     </w:p>
     <w:p>
@@ -2519,10 +2475,7 @@
         </w:numPr>
       </w:pPr>
       <w:r>
-        <w:t xml:space="preserve">Determinístico: </w:t>
-      </w:r>
-      <w:r>
-        <w:t>La representación es completamente determinista; es decir, el mismo texto siempre se codifica en el mismo vector, lo que facilita la reproducibilidad.</w:t>
+        <w:t>Determinístico: La representación es completamente determinista; es decir, el mismo texto siempre se codifica en el mismo vector, lo que facilita la reproducibilidad.</w:t>
       </w:r>
     </w:p>
     <w:p>
@@ -2567,10 +2520,7 @@
       </w:r>
       <w:proofErr w:type="spellEnd"/>
       <w:r>
-        <w:t xml:space="preserve">: </w:t>
-      </w:r>
-      <w:r>
-        <w:t>Cada palabra en el vocabulario se representa como un vector que tiene una longitud igual al tamaño del vocabulario.</w:t>
+        <w:t>: Cada palabra en el vocabulario se representa como un vector que tiene una longitud igual al tamaño del vocabulario.</w:t>
       </w:r>
     </w:p>
     <w:p>
@@ -2582,10 +2532,7 @@
         </w:numPr>
       </w:pPr>
       <w:r>
-        <w:t>Pérdida de Información Semántica</w:t>
-      </w:r>
-      <w:r>
-        <w:t xml:space="preserve">: </w:t>
+        <w:t xml:space="preserve">Pérdida de Información Semántica: </w:t>
       </w:r>
       <w:proofErr w:type="spellStart"/>
       <w:r>
@@ -2613,10 +2560,7 @@
         </w:numPr>
       </w:pPr>
       <w:r>
-        <w:t xml:space="preserve">Ineficiencia computacional: </w:t>
-      </w:r>
-      <w:r>
-        <w:t>Dado que los vectores son esparcidos y grandes, los cálculos como la similitud de palabras o las operaciones de distancia entre vectores son ineficientes.</w:t>
+        <w:t>Ineficiencia computacional: Dado que los vectores son esparcidos y grandes, los cálculos como la similitud de palabras o las operaciones de distancia entre vectores son ineficientes.</w:t>
       </w:r>
     </w:p>
     <w:p>
@@ -2628,10 +2572,7 @@
         </w:numPr>
       </w:pPr>
       <w:r>
-        <w:t xml:space="preserve">Escalabilidad limitada: </w:t>
-      </w:r>
-      <w:r>
-        <w:t xml:space="preserve">En problemas con vocabularios extensos o con texto de longitud variable, la </w:t>
+        <w:t xml:space="preserve">Escalabilidad limitada: En problemas con vocabularios extensos o con texto de longitud variable, la </w:t>
       </w:r>
       <w:proofErr w:type="spellStart"/>
       <w:r>
@@ -2685,290 +2626,905 @@
       <w:r>
         <w:t xml:space="preserve"> representa palabras de manera aislada, sin considerar su contexto en una oración o documento. Esto limita su capacidad para modelar la ambigüedad y el significado contextual.</w:t>
       </w:r>
+    </w:p>
+    <w:p>
+      <w:pPr>
+        <w:pStyle w:val="Prrafodelista"/>
+        <w:numPr>
+          <w:ilvl w:val="0"/>
+          <w:numId w:val="2"/>
+        </w:numPr>
+      </w:pPr>
+      <w:r>
+        <w:t>¿Qué pasa si encontramos una palabra que esté fuera del vocabulario representado inicialmente con la representación usada?</w:t>
+      </w:r>
+    </w:p>
+    <w:p>
+      <w:pPr>
+        <w:pStyle w:val="Prrafodelista"/>
+        <w:numPr>
+          <w:ilvl w:val="1"/>
+          <w:numId w:val="2"/>
+        </w:numPr>
+      </w:pPr>
+      <w:r>
+        <w:t xml:space="preserve">Se producirá un error en el modelo, dado a que todas las palabras ocupan una dimensión. Una palabra nueva requerirá usar una dimensión más, lo que significa que se debe redefinir todo. </w:t>
+      </w:r>
+    </w:p>
+    <w:p>
+      <w:r>
+        <w:br w:type="page"/>
+      </w:r>
+    </w:p>
+    <w:p>
+      <w:r>
+        <w:lastRenderedPageBreak/>
+        <w:t xml:space="preserve">Biblioteca </w:t>
+      </w:r>
+      <w:proofErr w:type="spellStart"/>
+      <w:r>
+        <w:t>spaCy</w:t>
+      </w:r>
+      <w:proofErr w:type="spellEnd"/>
+      <w:r>
+        <w:t>: Funcionalidades básicas y lingüísticas</w:t>
+      </w:r>
+    </w:p>
+    <w:p>
+      <w:r>
+        <w:t xml:space="preserve">Hacer una copia y ejecutar el </w:t>
+      </w:r>
+      <w:proofErr w:type="spellStart"/>
+      <w:r>
+        <w:t>colab</w:t>
+      </w:r>
+      <w:proofErr w:type="spellEnd"/>
+      <w:r>
+        <w:t xml:space="preserve"> 03 - NLP </w:t>
+      </w:r>
+      <w:proofErr w:type="spellStart"/>
+      <w:r>
+        <w:t>spaCy.ipynb</w:t>
+      </w:r>
+      <w:proofErr w:type="spellEnd"/>
+      <w:r>
+        <w:t xml:space="preserve"> y responder las siguientes preguntas a modo de reflexión: </w:t>
+      </w:r>
+    </w:p>
+    <w:p>
+      <w:pPr>
+        <w:pStyle w:val="Prrafodelista"/>
+        <w:numPr>
+          <w:ilvl w:val="0"/>
+          <w:numId w:val="3"/>
+        </w:numPr>
+      </w:pPr>
+      <w:r>
+        <w:t>¿</w:t>
+      </w:r>
+      <w:r>
+        <w:t>Qué ele</w:t>
+      </w:r>
+      <w:r>
+        <w:t xml:space="preserve">mentos guarda un </w:t>
+      </w:r>
+      <w:proofErr w:type="spellStart"/>
+      <w:r>
+        <w:t>token</w:t>
+      </w:r>
+      <w:proofErr w:type="spellEnd"/>
+      <w:r>
+        <w:t xml:space="preserve"> en </w:t>
+      </w:r>
+      <w:proofErr w:type="spellStart"/>
+      <w:r>
+        <w:t>spaCy</w:t>
+      </w:r>
+      <w:proofErr w:type="spellEnd"/>
+      <w:r>
+        <w:t xml:space="preserve">? </w:t>
+      </w:r>
+    </w:p>
+    <w:p>
+      <w:pPr>
+        <w:pStyle w:val="Prrafodelista"/>
+        <w:numPr>
+          <w:ilvl w:val="1"/>
+          <w:numId w:val="3"/>
+        </w:numPr>
+      </w:pPr>
+      <w:r>
+        <w:t>Texto original</w:t>
+      </w:r>
+    </w:p>
+    <w:p>
+      <w:pPr>
+        <w:pStyle w:val="Prrafodelista"/>
+        <w:numPr>
+          <w:ilvl w:val="1"/>
+          <w:numId w:val="3"/>
+        </w:numPr>
+      </w:pPr>
+      <w:proofErr w:type="spellStart"/>
+      <w:r>
+        <w:t>Lemmatización</w:t>
+      </w:r>
+      <w:proofErr w:type="spellEnd"/>
+      <w:r>
+        <w:t xml:space="preserve"> del texto</w:t>
+      </w:r>
+    </w:p>
+    <w:p>
+      <w:pPr>
+        <w:pStyle w:val="Prrafodelista"/>
+        <w:numPr>
+          <w:ilvl w:val="1"/>
+          <w:numId w:val="3"/>
+        </w:numPr>
+      </w:pPr>
+      <w:r>
+        <w:t>Parte del discurso (adjetivo, verbo, sustantivo)</w:t>
+      </w:r>
+    </w:p>
+    <w:p>
+      <w:pPr>
+        <w:pStyle w:val="Prrafodelista"/>
+        <w:numPr>
+          <w:ilvl w:val="1"/>
+          <w:numId w:val="3"/>
+        </w:numPr>
+      </w:pPr>
+      <w:r>
+        <w:t>Morfosintáctica: Tiempo verbal, género</w:t>
+      </w:r>
+    </w:p>
+    <w:p>
+      <w:pPr>
+        <w:pStyle w:val="Prrafodelista"/>
+        <w:numPr>
+          <w:ilvl w:val="1"/>
+          <w:numId w:val="3"/>
+        </w:numPr>
+      </w:pPr>
+      <w:r>
+        <w:t xml:space="preserve">Dependencia sintáctica: relación con otros </w:t>
+      </w:r>
+      <w:proofErr w:type="spellStart"/>
+      <w:r>
+        <w:t>tokens</w:t>
+      </w:r>
+      <w:proofErr w:type="spellEnd"/>
+    </w:p>
+    <w:p>
+      <w:pPr>
+        <w:pStyle w:val="Prrafodelista"/>
+        <w:numPr>
+          <w:ilvl w:val="1"/>
+          <w:numId w:val="3"/>
+        </w:numPr>
+      </w:pPr>
+      <w:r>
+        <w:t xml:space="preserve">Cabeza sintáctica: el </w:t>
+      </w:r>
+      <w:proofErr w:type="spellStart"/>
+      <w:r>
+        <w:t>token</w:t>
+      </w:r>
+      <w:proofErr w:type="spellEnd"/>
+      <w:r>
+        <w:t xml:space="preserve"> del cual depende el </w:t>
+      </w:r>
+      <w:proofErr w:type="spellStart"/>
+      <w:r>
+        <w:t>token</w:t>
+      </w:r>
+      <w:proofErr w:type="spellEnd"/>
+      <w:r>
+        <w:t xml:space="preserve"> actual</w:t>
+      </w:r>
+    </w:p>
+    <w:p>
+      <w:pPr>
+        <w:pStyle w:val="Prrafodelista"/>
+        <w:numPr>
+          <w:ilvl w:val="1"/>
+          <w:numId w:val="3"/>
+        </w:numPr>
+      </w:pPr>
+      <w:r>
+        <w:t>Forma: longitud, mayúsculas y minúsculas</w:t>
+      </w:r>
+    </w:p>
+    <w:p>
+      <w:pPr>
+        <w:pStyle w:val="Prrafodelista"/>
+        <w:numPr>
+          <w:ilvl w:val="1"/>
+          <w:numId w:val="3"/>
+        </w:numPr>
+      </w:pPr>
+      <w:r>
+        <w:t>Alfabético: indica si lo componen caracteres alfabéticos</w:t>
+      </w:r>
+    </w:p>
+    <w:p>
+      <w:pPr>
+        <w:pStyle w:val="Prrafodelista"/>
+        <w:numPr>
+          <w:ilvl w:val="1"/>
+          <w:numId w:val="3"/>
+        </w:numPr>
+      </w:pPr>
+      <w:r>
+        <w:t>Dígito: indica si es dígito</w:t>
+      </w:r>
+    </w:p>
+    <w:p>
+      <w:pPr>
+        <w:pStyle w:val="Prrafodelista"/>
+        <w:numPr>
+          <w:ilvl w:val="1"/>
+          <w:numId w:val="3"/>
+        </w:numPr>
+      </w:pPr>
+      <w:r>
+        <w:t>Puntuación: indica si es punto</w:t>
+      </w:r>
+    </w:p>
+    <w:p>
+      <w:pPr>
+        <w:pStyle w:val="Prrafodelista"/>
+        <w:numPr>
+          <w:ilvl w:val="1"/>
+          <w:numId w:val="3"/>
+        </w:numPr>
+      </w:pPr>
+      <w:r>
+        <w:t>Entidad nominada: indica si es persona, organización o ubicación</w:t>
+      </w:r>
+    </w:p>
+    <w:p>
+      <w:pPr>
+        <w:pStyle w:val="Prrafodelista"/>
+        <w:numPr>
+          <w:ilvl w:val="1"/>
+          <w:numId w:val="3"/>
+        </w:numPr>
+      </w:pPr>
+      <w:r>
+        <w:t>Índice: la posición en el documento</w:t>
+      </w:r>
+    </w:p>
+    <w:p>
+      <w:pPr>
+        <w:pStyle w:val="Prrafodelista"/>
+        <w:numPr>
+          <w:ilvl w:val="1"/>
+          <w:numId w:val="3"/>
+        </w:numPr>
+      </w:pPr>
+      <w:r>
+        <w:t>Probabilidad de formar parte del discurso</w:t>
+      </w:r>
+    </w:p>
+    <w:p>
+      <w:pPr>
+        <w:pStyle w:val="Prrafodelista"/>
+        <w:numPr>
+          <w:ilvl w:val="1"/>
+          <w:numId w:val="3"/>
+        </w:numPr>
+      </w:pPr>
+      <w:r>
+        <w:t xml:space="preserve">Lengua: idioma detectado del </w:t>
+      </w:r>
+      <w:proofErr w:type="spellStart"/>
+      <w:r>
+        <w:t>token</w:t>
+      </w:r>
+      <w:proofErr w:type="spellEnd"/>
+    </w:p>
+    <w:p>
+      <w:pPr>
+        <w:pStyle w:val="Prrafodelista"/>
+        <w:numPr>
+          <w:ilvl w:val="0"/>
+          <w:numId w:val="3"/>
+        </w:numPr>
+      </w:pPr>
+      <w:r>
+        <w:t>¿</w:t>
+      </w:r>
+      <w:r>
+        <w:t>Cómo se pueden explicar los términos de</w:t>
+      </w:r>
+      <w:r>
+        <w:t xml:space="preserve"> </w:t>
+      </w:r>
+      <w:proofErr w:type="spellStart"/>
+      <w:r>
+        <w:t>spaCy</w:t>
+      </w:r>
+      <w:proofErr w:type="spellEnd"/>
+      <w:r>
+        <w:t xml:space="preserve"> que queremos conocer? </w:t>
+      </w:r>
+    </w:p>
+    <w:p>
+      <w:pPr>
+        <w:pStyle w:val="Prrafodelista"/>
+        <w:numPr>
+          <w:ilvl w:val="1"/>
+          <w:numId w:val="3"/>
+        </w:numPr>
+      </w:pPr>
+      <w:r>
+        <w:t xml:space="preserve">Se puede utilizar el método </w:t>
+      </w:r>
+      <w:proofErr w:type="spellStart"/>
+      <w:r>
+        <w:t>explain</w:t>
+      </w:r>
+      <w:proofErr w:type="spellEnd"/>
+      <w:r>
+        <w:t xml:space="preserve"> </w:t>
+      </w:r>
+      <w:r>
+        <w:t xml:space="preserve">para indicar la </w:t>
+      </w:r>
+      <w:proofErr w:type="spellStart"/>
+      <w:r>
+        <w:t>tokenización</w:t>
+      </w:r>
+      <w:proofErr w:type="spellEnd"/>
+      <w:r>
+        <w:t xml:space="preserve">. Y cada uno de los atributos se los puede invocar llamándolo. Ejemplo: a la </w:t>
+      </w:r>
+      <w:proofErr w:type="spellStart"/>
+      <w:r>
+        <w:t>lemmatización</w:t>
+      </w:r>
+      <w:proofErr w:type="spellEnd"/>
+      <w:r>
+        <w:t xml:space="preserve"> la podemos llamar como </w:t>
+      </w:r>
+      <w:proofErr w:type="spellStart"/>
+      <w:proofErr w:type="gramStart"/>
+      <w:r>
+        <w:t>token.lemma</w:t>
+      </w:r>
+      <w:proofErr w:type="spellEnd"/>
+      <w:proofErr w:type="gramEnd"/>
+      <w:r>
+        <w:t>_</w:t>
+      </w:r>
+    </w:p>
+    <w:p>
+      <w:pPr>
+        <w:pStyle w:val="Prrafodelista"/>
+        <w:numPr>
+          <w:ilvl w:val="0"/>
+          <w:numId w:val="3"/>
+        </w:numPr>
+      </w:pPr>
+      <w:r>
+        <w:t>¿</w:t>
+      </w:r>
+      <w:r>
+        <w:t xml:space="preserve">En qué consiste tarea </w:t>
+      </w:r>
+      <w:proofErr w:type="spellStart"/>
+      <w:r>
+        <w:t>Named</w:t>
+      </w:r>
+      <w:proofErr w:type="spellEnd"/>
+      <w:r>
+        <w:t xml:space="preserve"> </w:t>
+      </w:r>
+      <w:proofErr w:type="spellStart"/>
+      <w:r>
+        <w:t>Entity</w:t>
+      </w:r>
+      <w:proofErr w:type="spellEnd"/>
+      <w:r>
+        <w:t xml:space="preserve"> </w:t>
+      </w:r>
+      <w:proofErr w:type="spellStart"/>
+      <w:r>
+        <w:t>Recognition</w:t>
+      </w:r>
+      <w:proofErr w:type="spellEnd"/>
+      <w:r>
+        <w:t xml:space="preserve"> y con qué fin podemos combinarlas con tare</w:t>
+      </w:r>
+      <w:r>
+        <w:t xml:space="preserve">as NLP? </w:t>
+      </w:r>
+    </w:p>
+    <w:p>
+      <w:pPr>
+        <w:pStyle w:val="Prrafodelista"/>
+        <w:numPr>
+          <w:ilvl w:val="1"/>
+          <w:numId w:val="3"/>
+        </w:numPr>
+      </w:pPr>
+      <w:r>
+        <w:t xml:space="preserve">Puede utilizarse para relacionar tareas con entidades, lo que permite ver las recepciones o emociones positivas y negativas asociadas a una persona o lugar. Asociar categorías semánticas con personas. </w:t>
+      </w:r>
+    </w:p>
+    <w:p>
+      <w:pPr>
+        <w:pStyle w:val="Prrafodelista"/>
+        <w:numPr>
+          <w:ilvl w:val="0"/>
+          <w:numId w:val="3"/>
+        </w:numPr>
+      </w:pPr>
+      <w:r>
+        <w:t>¿Con qué fin utilizamos Rule-</w:t>
+      </w:r>
+      <w:proofErr w:type="spellStart"/>
+      <w:r>
+        <w:t>base</w:t>
+      </w:r>
+      <w:r>
+        <w:t>d</w:t>
+      </w:r>
+      <w:proofErr w:type="spellEnd"/>
+      <w:r>
+        <w:t xml:space="preserve"> </w:t>
+      </w:r>
+      <w:proofErr w:type="spellStart"/>
+      <w:r>
+        <w:t>matching</w:t>
+      </w:r>
+      <w:proofErr w:type="spellEnd"/>
+      <w:r>
+        <w:t xml:space="preserve"> en NLP con </w:t>
+      </w:r>
+      <w:proofErr w:type="spellStart"/>
+      <w:r>
+        <w:t>spaCy</w:t>
+      </w:r>
+      <w:proofErr w:type="spellEnd"/>
+      <w:r>
+        <w:t xml:space="preserve">? </w:t>
+      </w:r>
+    </w:p>
+    <w:p>
+      <w:pPr>
+        <w:pStyle w:val="Prrafodelista"/>
+        <w:numPr>
+          <w:ilvl w:val="1"/>
+          <w:numId w:val="3"/>
+        </w:numPr>
+      </w:pPr>
+      <w:r>
+        <w:t xml:space="preserve">Permite encontrar una regla que permita reconocer texto sin tener sin tener que entrenar todo un modelo de machine </w:t>
+      </w:r>
+      <w:proofErr w:type="spellStart"/>
+      <w:r>
+        <w:t>learning</w:t>
+      </w:r>
+      <w:proofErr w:type="spellEnd"/>
+      <w:r>
+        <w:t xml:space="preserve"> para solucionarlo. Aunque es difícil de leer, </w:t>
+      </w:r>
+      <w:proofErr w:type="spellStart"/>
+      <w:r>
+        <w:t>debugear</w:t>
+      </w:r>
+      <w:proofErr w:type="spellEnd"/>
+      <w:r>
+        <w:t xml:space="preserve"> y es propensa a errores. </w:t>
+      </w:r>
+    </w:p>
+    <w:p>
+      <w:pPr>
+        <w:pStyle w:val="Prrafodelista"/>
+        <w:numPr>
+          <w:ilvl w:val="0"/>
+          <w:numId w:val="3"/>
+        </w:numPr>
+      </w:pPr>
+      <w:r>
+        <w:t xml:space="preserve">Explicar </w:t>
+      </w:r>
+      <w:r>
+        <w:t>las aplicaciones</w:t>
+      </w:r>
+      <w:r>
+        <w:t xml:space="preserve"> de </w:t>
+      </w:r>
+      <w:proofErr w:type="spellStart"/>
+      <w:r>
+        <w:t>word</w:t>
+      </w:r>
+      <w:proofErr w:type="spellEnd"/>
+      <w:r>
+        <w:t xml:space="preserve"> </w:t>
+      </w:r>
+      <w:proofErr w:type="spellStart"/>
+      <w:r>
+        <w:t>embeddings</w:t>
+      </w:r>
+      <w:proofErr w:type="spellEnd"/>
+      <w:r>
+        <w:t xml:space="preserve"> que se hiz</w:t>
+      </w:r>
+      <w:r>
+        <w:t xml:space="preserve">o en el </w:t>
+      </w:r>
+      <w:proofErr w:type="spellStart"/>
+      <w:r>
+        <w:t>colab</w:t>
+      </w:r>
+      <w:proofErr w:type="spellEnd"/>
+      <w:r>
+        <w:t xml:space="preserve"> proporcionado. </w:t>
+      </w:r>
+    </w:p>
+    <w:p>
+      <w:pPr>
+        <w:pStyle w:val="Prrafodelista"/>
+        <w:numPr>
+          <w:ilvl w:val="1"/>
+          <w:numId w:val="3"/>
+        </w:numPr>
+      </w:pPr>
+      <w:r>
+        <w:t>L</w:t>
+      </w:r>
+      <w:r>
+        <w:t xml:space="preserve">os </w:t>
+      </w:r>
+      <w:proofErr w:type="spellStart"/>
+      <w:r>
+        <w:t>word</w:t>
+      </w:r>
+      <w:proofErr w:type="spellEnd"/>
+      <w:r>
+        <w:t xml:space="preserve"> </w:t>
+      </w:r>
+      <w:proofErr w:type="spellStart"/>
+      <w:r>
+        <w:t>embeddings</w:t>
+      </w:r>
+      <w:proofErr w:type="spellEnd"/>
+      <w:r>
+        <w:t xml:space="preserve"> permiten representar palabras de manera que las relaciones semánticas entre ellas se reflejan en la geometría de los vectores</w:t>
+      </w:r>
+      <w:r>
+        <w:t xml:space="preserve">. </w:t>
+      </w:r>
+      <w:r>
+        <w:t xml:space="preserve">Los </w:t>
+      </w:r>
+      <w:proofErr w:type="spellStart"/>
+      <w:r>
+        <w:t>word</w:t>
+      </w:r>
+      <w:proofErr w:type="spellEnd"/>
+      <w:r>
+        <w:t xml:space="preserve"> </w:t>
+      </w:r>
+      <w:proofErr w:type="spellStart"/>
+      <w:r>
+        <w:t>embeddings</w:t>
+      </w:r>
+      <w:proofErr w:type="spellEnd"/>
+      <w:r>
+        <w:t xml:space="preserve"> son representaciones densas, lo que significa que un vector tiene valores continuos en muchas dimensiones</w:t>
+      </w:r>
+      <w:r>
+        <w:t xml:space="preserve">. </w:t>
+      </w:r>
+      <w:r>
+        <w:t xml:space="preserve">Mientras que el </w:t>
+      </w:r>
+      <w:proofErr w:type="spellStart"/>
+      <w:r>
+        <w:t>one-hot</w:t>
+      </w:r>
+      <w:proofErr w:type="spellEnd"/>
+      <w:r>
+        <w:t xml:space="preserve"> </w:t>
+      </w:r>
+      <w:proofErr w:type="spellStart"/>
+      <w:r>
+        <w:t>encoding</w:t>
+      </w:r>
+      <w:proofErr w:type="spellEnd"/>
+      <w:r>
+        <w:t xml:space="preserve"> crea un vector de longitud igual al tamaño del vocabulario (potencialmente miles o millones de</w:t>
+      </w:r>
+      <w:r>
+        <w:t xml:space="preserve"> </w:t>
+      </w:r>
+      <w:r>
+        <w:t xml:space="preserve">dimensiones), los </w:t>
+      </w:r>
+      <w:proofErr w:type="spellStart"/>
+      <w:r>
+        <w:t>word</w:t>
+      </w:r>
+      <w:proofErr w:type="spellEnd"/>
+      <w:r>
+        <w:t xml:space="preserve"> </w:t>
+      </w:r>
+      <w:proofErr w:type="spellStart"/>
+      <w:r>
+        <w:t>embeddings</w:t>
+      </w:r>
+      <w:proofErr w:type="spellEnd"/>
+      <w:r>
+        <w:t xml:space="preserve"> típicamente tienen entre 50 y 300 dimensiones.</w:t>
+      </w:r>
+      <w:r>
+        <w:t xml:space="preserve"> </w:t>
+      </w:r>
+      <w:r>
+        <w:t xml:space="preserve">Los </w:t>
+      </w:r>
+      <w:proofErr w:type="spellStart"/>
+      <w:r>
+        <w:t>word</w:t>
+      </w:r>
+      <w:proofErr w:type="spellEnd"/>
+      <w:r>
+        <w:t xml:space="preserve"> </w:t>
+      </w:r>
+      <w:proofErr w:type="spellStart"/>
+      <w:r>
+        <w:t>embeddings</w:t>
+      </w:r>
+      <w:proofErr w:type="spellEnd"/>
+      <w:r>
+        <w:t xml:space="preserve"> están diseñados para capturar la semántica de las palabras.</w:t>
+      </w:r>
+      <w:r>
+        <w:t xml:space="preserve"> </w:t>
+      </w:r>
+      <w:r>
+        <w:t xml:space="preserve">Un aspecto destacado de los </w:t>
+      </w:r>
+      <w:proofErr w:type="spellStart"/>
+      <w:r>
+        <w:t>word</w:t>
+      </w:r>
+      <w:proofErr w:type="spellEnd"/>
+      <w:r>
+        <w:t xml:space="preserve"> </w:t>
+      </w:r>
+      <w:proofErr w:type="spellStart"/>
+      <w:r>
+        <w:t>embeddings</w:t>
+      </w:r>
+      <w:proofErr w:type="spellEnd"/>
+      <w:r>
+        <w:t xml:space="preserve"> es que ciertas operaciones vectoriales pueden capturar relaciones semánticas.</w:t>
+      </w:r>
+      <w:r>
+        <w:t xml:space="preserve"> En el </w:t>
+      </w:r>
+      <w:proofErr w:type="spellStart"/>
+      <w:proofErr w:type="gramStart"/>
+      <w:r>
+        <w:t>colab</w:t>
+      </w:r>
+      <w:proofErr w:type="spellEnd"/>
+      <w:proofErr w:type="gramEnd"/>
+      <w:r>
+        <w:t xml:space="preserve"> por ejemplo, se usa para verificar la relación de entidades similares (Google y Microsoft) con otras poco relacionadas (Google y Cataratas del Iguazú)</w:t>
+      </w:r>
+    </w:p>
+    <w:p>
+      <w:pPr>
+        <w:pStyle w:val="Prrafodelista"/>
+        <w:numPr>
+          <w:ilvl w:val="0"/>
+          <w:numId w:val="3"/>
+        </w:numPr>
+      </w:pPr>
+      <w:r>
+        <w:t xml:space="preserve">Investigar qué es </w:t>
+      </w:r>
+      <w:proofErr w:type="spellStart"/>
+      <w:r>
+        <w:t>Semantic</w:t>
+      </w:r>
+      <w:proofErr w:type="spellEnd"/>
+      <w:r>
+        <w:t xml:space="preserve"> </w:t>
+      </w:r>
+      <w:proofErr w:type="spellStart"/>
+      <w:r>
+        <w:t>Parsing</w:t>
+      </w:r>
+      <w:proofErr w:type="spellEnd"/>
+      <w:r>
+        <w:t xml:space="preserve"> y qué función cumple en </w:t>
+      </w:r>
+      <w:proofErr w:type="spellStart"/>
+      <w:r>
+        <w:t>chatbots</w:t>
+      </w:r>
+      <w:proofErr w:type="spellEnd"/>
+      <w:r>
+        <w:t>. Indicar qué funciones lingüísticas vistas se utilizan y con qué fin se emplean.</w:t>
+      </w:r>
+    </w:p>
+    <w:p>
+      <w:pPr>
+        <w:pStyle w:val="Prrafodelista"/>
+        <w:numPr>
+          <w:ilvl w:val="1"/>
+          <w:numId w:val="3"/>
+        </w:numPr>
+      </w:pPr>
+      <w:r>
+        <w:lastRenderedPageBreak/>
+        <w:t>S</w:t>
+      </w:r>
+      <w:r>
+        <w:t>e trata de analizar una oración o fragmento de texto y transformarlo en una forma que pueda ser fácilmente entendida y utilizada por una máquina, como un gráfico semántico, una estructura de datos o una consulta lógica.</w:t>
+      </w:r>
+    </w:p>
+    <w:p>
+      <w:pPr>
+        <w:pStyle w:val="Prrafodelista"/>
+        <w:numPr>
+          <w:ilvl w:val="1"/>
+          <w:numId w:val="3"/>
+        </w:numPr>
+      </w:pPr>
+      <w:r>
+        <w:t xml:space="preserve">El </w:t>
+      </w:r>
+      <w:proofErr w:type="spellStart"/>
+      <w:r>
+        <w:t>semantic</w:t>
+      </w:r>
+      <w:proofErr w:type="spellEnd"/>
+      <w:r>
+        <w:t xml:space="preserve"> </w:t>
+      </w:r>
+      <w:proofErr w:type="spellStart"/>
+      <w:r>
+        <w:t>parsing</w:t>
+      </w:r>
+      <w:proofErr w:type="spellEnd"/>
+      <w:r>
+        <w:t xml:space="preserve"> ayuda al </w:t>
+      </w:r>
+      <w:proofErr w:type="spellStart"/>
+      <w:r>
+        <w:t>chatbot</w:t>
+      </w:r>
+      <w:proofErr w:type="spellEnd"/>
+      <w:r>
+        <w:t xml:space="preserve"> a entender la intención detrás de una consulta.</w:t>
+      </w:r>
+      <w:r>
+        <w:t xml:space="preserve"> </w:t>
+      </w:r>
+    </w:p>
+    <w:p>
+      <w:pPr>
+        <w:pStyle w:val="Prrafodelista"/>
+        <w:numPr>
+          <w:ilvl w:val="1"/>
+          <w:numId w:val="3"/>
+        </w:numPr>
+      </w:pPr>
+      <w:r>
+        <w:t xml:space="preserve">Un aspecto clave del </w:t>
+      </w:r>
+      <w:proofErr w:type="spellStart"/>
+      <w:r>
+        <w:t>semantic</w:t>
+      </w:r>
+      <w:proofErr w:type="spellEnd"/>
+      <w:r>
+        <w:t xml:space="preserve"> </w:t>
+      </w:r>
+      <w:proofErr w:type="spellStart"/>
+      <w:r>
+        <w:t>parsing</w:t>
+      </w:r>
+      <w:proofErr w:type="spellEnd"/>
+      <w:r>
+        <w:t xml:space="preserve"> es la identificación y extracción de entidades (como nombres de personas, lugares, fechas, etc.) y sus relaciones.</w:t>
+      </w:r>
+    </w:p>
+    <w:p>
+      <w:pPr>
+        <w:pStyle w:val="Prrafodelista"/>
+        <w:numPr>
+          <w:ilvl w:val="1"/>
+          <w:numId w:val="3"/>
+        </w:numPr>
+      </w:pPr>
+      <w:r>
+        <w:t xml:space="preserve">La estructura semántica generada por el </w:t>
+      </w:r>
+      <w:proofErr w:type="spellStart"/>
+      <w:r>
+        <w:t>parsing</w:t>
+      </w:r>
+      <w:proofErr w:type="spellEnd"/>
+      <w:r>
+        <w:t xml:space="preserve"> puede ser convertida en una consulta que el </w:t>
+      </w:r>
+      <w:proofErr w:type="spellStart"/>
+      <w:r>
+        <w:t>chatbot</w:t>
+      </w:r>
+      <w:proofErr w:type="spellEnd"/>
+      <w:r>
+        <w:t xml:space="preserve"> utiliza para recuperar información de una base de datos o realizar una acción específica</w:t>
+      </w:r>
+    </w:p>
+    <w:p>
+      <w:pPr>
+        <w:pStyle w:val="Prrafodelista"/>
+        <w:numPr>
+          <w:ilvl w:val="1"/>
+          <w:numId w:val="3"/>
+        </w:numPr>
+      </w:pPr>
+      <w:r>
+        <w:t xml:space="preserve">Los </w:t>
+      </w:r>
+      <w:proofErr w:type="spellStart"/>
+      <w:r>
+        <w:t>chatbots</w:t>
+      </w:r>
+      <w:proofErr w:type="spellEnd"/>
+      <w:r>
+        <w:t xml:space="preserve"> necesitan manejar un lenguaje natural que a menudo es ambiguo o complejo.</w:t>
+      </w:r>
+    </w:p>
+    <w:p>
+      <w:pPr>
+        <w:pStyle w:val="Prrafodelista"/>
+        <w:numPr>
+          <w:ilvl w:val="1"/>
+          <w:numId w:val="3"/>
+        </w:numPr>
+      </w:pPr>
+      <w:r>
+        <w:t>E</w:t>
+      </w:r>
       <w:bookmarkStart w:id="0" w:name="_GoBack"/>
       <w:bookmarkEnd w:id="0"/>
-    </w:p>
-    <w:p>
-      <w:pPr>
-        <w:pStyle w:val="Prrafodelista"/>
-        <w:numPr>
-          <w:ilvl w:val="0"/>
-          <w:numId w:val="2"/>
-        </w:numPr>
-      </w:pPr>
-      <w:r>
-        <w:t>¿</w:t>
-      </w:r>
-      <w:r>
-        <w:t>Qué pasa si encontramos una palabra que esté fuera del vocabulario representado inicialmente con la representación usada?</w:t>
-      </w:r>
-    </w:p>
-    <w:p>
-      <w:pPr>
-        <w:pStyle w:val="Prrafodelista"/>
-        <w:numPr>
-          <w:ilvl w:val="1"/>
-          <w:numId w:val="2"/>
-        </w:numPr>
-      </w:pPr>
-      <w:r>
-        <w:t xml:space="preserve">Se producirá un error en el modelo, dado a que todas las palabras ocupan una dimensión. Una palabra nueva requerirá usar una dimensión más, lo que significa que se debe redefinir todo. </w:t>
-      </w:r>
-    </w:p>
-    <w:p>
-      <w:r>
-        <w:t xml:space="preserve">Biblioteca </w:t>
-      </w:r>
-      <w:proofErr w:type="spellStart"/>
-      <w:r>
-        <w:t>spaCy</w:t>
-      </w:r>
-      <w:proofErr w:type="spellEnd"/>
-      <w:r>
-        <w:t>: Funcionalidades básicas y lingüísticas</w:t>
-      </w:r>
-    </w:p>
-    <w:p>
-      <w:r>
-        <w:t xml:space="preserve">Hacer una copia y ejecutar el </w:t>
-      </w:r>
-      <w:proofErr w:type="spellStart"/>
-      <w:r>
-        <w:t>colab</w:t>
-      </w:r>
-      <w:proofErr w:type="spellEnd"/>
-      <w:r>
-        <w:t xml:space="preserve"> 03 - NLP </w:t>
-      </w:r>
-      <w:proofErr w:type="spellStart"/>
-      <w:r>
-        <w:t>spaCy.ipynb</w:t>
-      </w:r>
-      <w:proofErr w:type="spellEnd"/>
-      <w:r>
-        <w:t xml:space="preserve"> y responder las siguientes preguntas a modo de reflexión: </w:t>
-      </w:r>
-    </w:p>
-    <w:p>
-      <w:pPr>
-        <w:pStyle w:val="Prrafodelista"/>
-        <w:numPr>
-          <w:ilvl w:val="0"/>
-          <w:numId w:val="3"/>
-        </w:numPr>
-      </w:pPr>
-      <w:r>
-        <w:t>¿</w:t>
-      </w:r>
-      <w:r>
-        <w:t>Qué ele</w:t>
-      </w:r>
-      <w:r>
-        <w:t xml:space="preserve">mentos guarda un </w:t>
-      </w:r>
-      <w:proofErr w:type="spellStart"/>
-      <w:r>
-        <w:t>token</w:t>
-      </w:r>
-      <w:proofErr w:type="spellEnd"/>
-      <w:r>
-        <w:t xml:space="preserve"> en </w:t>
-      </w:r>
-      <w:proofErr w:type="spellStart"/>
-      <w:r>
-        <w:t>spaCy</w:t>
-      </w:r>
-      <w:proofErr w:type="spellEnd"/>
-      <w:r>
-        <w:t xml:space="preserve">? </w:t>
-      </w:r>
-    </w:p>
-    <w:p>
-      <w:pPr>
-        <w:pStyle w:val="Prrafodelista"/>
-        <w:numPr>
-          <w:ilvl w:val="0"/>
-          <w:numId w:val="3"/>
-        </w:numPr>
-      </w:pPr>
-      <w:r>
-        <w:t>¿</w:t>
-      </w:r>
-      <w:r>
-        <w:t>Cómo se pueden explicar los términos de</w:t>
-      </w:r>
-      <w:r>
-        <w:t xml:space="preserve"> </w:t>
-      </w:r>
-      <w:proofErr w:type="spellStart"/>
-      <w:r>
-        <w:t>spaCy</w:t>
-      </w:r>
-      <w:proofErr w:type="spellEnd"/>
-      <w:r>
-        <w:t xml:space="preserve"> que queremos conocer? </w:t>
-      </w:r>
-    </w:p>
-    <w:p>
-      <w:pPr>
-        <w:pStyle w:val="Prrafodelista"/>
-        <w:numPr>
-          <w:ilvl w:val="0"/>
-          <w:numId w:val="3"/>
-        </w:numPr>
-      </w:pPr>
-      <w:r>
-        <w:t>¿</w:t>
-      </w:r>
-      <w:r>
-        <w:t xml:space="preserve">En qué consiste tarea </w:t>
-      </w:r>
-      <w:proofErr w:type="spellStart"/>
-      <w:r>
-        <w:t>Named</w:t>
-      </w:r>
-      <w:proofErr w:type="spellEnd"/>
-      <w:r>
-        <w:t xml:space="preserve"> </w:t>
-      </w:r>
-      <w:proofErr w:type="spellStart"/>
-      <w:r>
-        <w:t>Entity</w:t>
-      </w:r>
-      <w:proofErr w:type="spellEnd"/>
-      <w:r>
-        <w:t xml:space="preserve"> </w:t>
-      </w:r>
-      <w:proofErr w:type="spellStart"/>
-      <w:r>
-        <w:t>Recognition</w:t>
-      </w:r>
-      <w:proofErr w:type="spellEnd"/>
-      <w:r>
-        <w:t xml:space="preserve"> y con qué fin podemos combinarlas con tare</w:t>
-      </w:r>
-      <w:r>
-        <w:t xml:space="preserve">as NLP? </w:t>
-      </w:r>
-    </w:p>
-    <w:p>
-      <w:pPr>
-        <w:pStyle w:val="Prrafodelista"/>
-        <w:numPr>
-          <w:ilvl w:val="0"/>
-          <w:numId w:val="3"/>
-        </w:numPr>
-      </w:pPr>
-      <w:r>
-        <w:t>¿Con qué fin utilizamos Rule-</w:t>
-      </w:r>
-      <w:proofErr w:type="spellStart"/>
-      <w:r>
-        <w:t>base</w:t>
-      </w:r>
-      <w:r>
-        <w:t>d</w:t>
-      </w:r>
-      <w:proofErr w:type="spellEnd"/>
-      <w:r>
-        <w:t xml:space="preserve"> </w:t>
-      </w:r>
-      <w:proofErr w:type="spellStart"/>
-      <w:r>
-        <w:t>matching</w:t>
-      </w:r>
-      <w:proofErr w:type="spellEnd"/>
-      <w:r>
-        <w:t xml:space="preserve"> en NLP con </w:t>
-      </w:r>
-      <w:proofErr w:type="spellStart"/>
-      <w:r>
-        <w:t>spaCy</w:t>
-      </w:r>
-      <w:proofErr w:type="spellEnd"/>
-      <w:r>
-        <w:t xml:space="preserve">? </w:t>
-      </w:r>
-    </w:p>
-    <w:p>
-      <w:pPr>
-        <w:pStyle w:val="Prrafodelista"/>
-        <w:numPr>
-          <w:ilvl w:val="0"/>
-          <w:numId w:val="3"/>
-        </w:numPr>
-      </w:pPr>
-      <w:r>
-        <w:t xml:space="preserve">Explicar </w:t>
-      </w:r>
-      <w:r>
-        <w:t>las aplicaciones</w:t>
-      </w:r>
-      <w:r>
-        <w:t xml:space="preserve"> de </w:t>
-      </w:r>
-      <w:proofErr w:type="spellStart"/>
-      <w:r>
-        <w:t>word</w:t>
-      </w:r>
-      <w:proofErr w:type="spellEnd"/>
-      <w:r>
-        <w:t xml:space="preserve"> </w:t>
-      </w:r>
-      <w:proofErr w:type="spellStart"/>
-      <w:r>
-        <w:t>embeddings</w:t>
-      </w:r>
-      <w:proofErr w:type="spellEnd"/>
-      <w:r>
-        <w:t xml:space="preserve"> que se hiz</w:t>
-      </w:r>
-      <w:r>
-        <w:t xml:space="preserve">o en el </w:t>
-      </w:r>
-      <w:proofErr w:type="spellStart"/>
-      <w:r>
-        <w:t>colab</w:t>
-      </w:r>
-      <w:proofErr w:type="spellEnd"/>
-      <w:r>
-        <w:t xml:space="preserve"> proporcionado. </w:t>
-      </w:r>
-    </w:p>
-    <w:p>
-      <w:pPr>
-        <w:pStyle w:val="Prrafodelista"/>
-        <w:numPr>
-          <w:ilvl w:val="0"/>
-          <w:numId w:val="3"/>
-        </w:numPr>
-      </w:pPr>
-      <w:r>
-        <w:t xml:space="preserve">Investigar qué es </w:t>
-      </w:r>
-      <w:proofErr w:type="spellStart"/>
-      <w:r>
-        <w:t>Semantic</w:t>
-      </w:r>
-      <w:proofErr w:type="spellEnd"/>
-      <w:r>
-        <w:t xml:space="preserve"> </w:t>
-      </w:r>
-      <w:proofErr w:type="spellStart"/>
-      <w:r>
-        <w:t>Parsing</w:t>
-      </w:r>
-      <w:proofErr w:type="spellEnd"/>
-      <w:r>
-        <w:t xml:space="preserve"> y qué función cumple en </w:t>
-      </w:r>
-      <w:proofErr w:type="spellStart"/>
-      <w:r>
-        <w:t>chatbots</w:t>
-      </w:r>
-      <w:proofErr w:type="spellEnd"/>
-      <w:r>
-        <w:t>. Indicar qué funciones lingüísticas vistas se utilizan y con qué fin se emplean.</w:t>
+      <w:r>
+        <w:t xml:space="preserve">l </w:t>
+      </w:r>
+      <w:proofErr w:type="spellStart"/>
+      <w:r>
+        <w:t>semantic</w:t>
+      </w:r>
+      <w:proofErr w:type="spellEnd"/>
+      <w:r>
+        <w:t xml:space="preserve"> </w:t>
+      </w:r>
+      <w:proofErr w:type="spellStart"/>
+      <w:r>
+        <w:t>parsing</w:t>
+      </w:r>
+      <w:proofErr w:type="spellEnd"/>
+      <w:r>
+        <w:t xml:space="preserve"> permite al </w:t>
+      </w:r>
+      <w:proofErr w:type="spellStart"/>
+      <w:r>
+        <w:t>chatbot</w:t>
+      </w:r>
+      <w:proofErr w:type="spellEnd"/>
+      <w:r>
+        <w:t xml:space="preserve"> mantener el contexto y seguir el flujo lógico de la conversación.</w:t>
       </w:r>
     </w:p>
     <w:sectPr>
@@ -3174,7 +3730,7 @@
         <w:rFonts w:hint="default"/>
       </w:rPr>
     </w:lvl>
-    <w:lvl w:ilvl="1" w:tplc="2C0A0019" w:tentative="1">
+    <w:lvl w:ilvl="1" w:tplc="2C0A0019">
       <w:start w:val="1"/>
       <w:numFmt w:val="lowerLetter"/>
       <w:lvlText w:val="%2."/>

</xml_diff>